<commit_message>
docs(Hugo&Fabien): add Hugo and Fabien livequestion documentation
</commit_message>
<xml_diff>
--- a/hugo/dossier_fonctionnel/dossier_fonctionnel.docx
+++ b/hugo/dossier_fonctionnel/dossier_fonctionnel.docx
@@ -1815,14 +1815,7 @@
           <w:sz w:val="36"/>
           <w:szCs w:val="36"/>
         </w:rPr>
-        <w:t>Landing Page</w:t>
-      </w:r>
-      <w:r>
-        <w:rPr>
-          <w:sz w:val="36"/>
-          <w:szCs w:val="36"/>
-        </w:rPr>
-        <w:t xml:space="preserve"> </w:t>
+        <w:t xml:space="preserve">Landing Page </w:t>
       </w:r>
       <w:r>
         <w:rPr>
@@ -2022,14 +2015,7 @@
           <w:sz w:val="36"/>
           <w:szCs w:val="36"/>
         </w:rPr>
-        <w:t>Home Pag</w:t>
-      </w:r>
-      <w:r>
-        <w:rPr>
-          <w:sz w:val="36"/>
-          <w:szCs w:val="36"/>
-        </w:rPr>
-        <w:t xml:space="preserve">e </w:t>
+        <w:t xml:space="preserve">Home Page </w:t>
       </w:r>
       <w:r>
         <w:rPr>
@@ -2262,14 +2248,7 @@
           <w:sz w:val="36"/>
           <w:szCs w:val="36"/>
         </w:rPr>
-        <w:t xml:space="preserve">Supprimer / Modifier </w:t>
-      </w:r>
-      <w:r>
-        <w:rPr>
-          <w:sz w:val="36"/>
-          <w:szCs w:val="36"/>
-        </w:rPr>
-        <w:t>réponse</w:t>
+        <w:t>Supprimer / Modifier réponse</w:t>
       </w:r>
     </w:p>
     <w:p>
@@ -2289,14 +2268,7 @@
           <w:sz w:val="36"/>
           <w:szCs w:val="36"/>
         </w:rPr>
-        <w:t>Supprimer / Modifier</w:t>
-      </w:r>
-      <w:r>
-        <w:rPr>
-          <w:sz w:val="36"/>
-          <w:szCs w:val="36"/>
-        </w:rPr>
-        <w:t xml:space="preserve"> utilisateur</w:t>
+        <w:t>Supprimer / Modifier utilisateur</w:t>
       </w:r>
     </w:p>
     <w:p>
@@ -2393,7 +2365,7 @@
                     <pic:cNvPicPr/>
                   </pic:nvPicPr>
                   <pic:blipFill>
-                    <a:blip r:embed="rId5">
+                    <a:blip r:embed="rId7">
                       <a:extLst>
                         <a:ext uri="{28A0092B-C50C-407E-A947-70E740481C1C}">
                           <a14:useLocalDpi xmlns:a14="http://schemas.microsoft.com/office/drawing/2010/main" val="0"/>
@@ -2610,7 +2582,7 @@
           <w:szCs w:val="36"/>
         </w:rPr>
       </w:pPr>
-      <w:hyperlink r:id="rId6" w:history="1">
+      <w:hyperlink r:id="rId8" w:history="1">
         <w:r>
           <w:rPr>
             <w:rStyle w:val="Lienhypertexte"/>
@@ -2964,12 +2936,12 @@
     </w:p>
     <w:p/>
     <w:sectPr>
-      <w:headerReference w:type="even" r:id="rId7"/>
-      <w:headerReference w:type="default" r:id="rId8"/>
-      <w:footerReference w:type="even" r:id="rId9"/>
-      <w:footerReference w:type="default" r:id="rId10"/>
-      <w:headerReference w:type="first" r:id="rId11"/>
-      <w:footerReference w:type="first" r:id="rId12"/>
+      <w:headerReference w:type="even" r:id="rId9"/>
+      <w:headerReference w:type="default" r:id="rId10"/>
+      <w:footerReference w:type="even" r:id="rId11"/>
+      <w:footerReference w:type="default" r:id="rId12"/>
+      <w:headerReference w:type="first" r:id="rId13"/>
+      <w:footerReference w:type="first" r:id="rId14"/>
       <w:pgSz w:w="11906" w:h="16838"/>
       <w:pgMar w:top="1417" w:right="1417" w:bottom="1417" w:left="1417" w:header="708" w:footer="708" w:gutter="0"/>
       <w:cols w:space="708"/>
@@ -2977,6 +2949,31 @@
     </w:sectPr>
   </w:body>
 </w:document>
+</file>
+
+<file path=word/endnotes.xml><?xml version="1.0" encoding="utf-8"?>
+<w:endnotes xmlns:wpc="http://schemas.microsoft.com/office/word/2010/wordprocessingCanvas" xmlns:cx="http://schemas.microsoft.com/office/drawing/2014/chartex" xmlns:cx1="http://schemas.microsoft.com/office/drawing/2015/9/8/chartex" xmlns:cx2="http://schemas.microsoft.com/office/drawing/2015/10/21/chartex" xmlns:cx3="http://schemas.microsoft.com/office/drawing/2016/5/9/chartex" xmlns:cx4="http://schemas.microsoft.com/office/drawing/2016/5/10/chartex" xmlns:cx5="http://schemas.microsoft.com/office/drawing/2016/5/11/chartex" xmlns:cx6="http://schemas.microsoft.com/office/drawing/2016/5/12/chartex" xmlns:cx7="http://schemas.microsoft.com/office/drawing/2016/5/13/chartex" xmlns:cx8="http://schemas.microsoft.com/office/drawing/2016/5/14/chartex" xmlns:mc="http://schemas.openxmlformats.org/markup-compatibility/2006" xmlns:aink="http://schemas.microsoft.com/office/drawing/2016/ink" xmlns:am3d="http://schemas.microsoft.com/office/drawing/2017/model3d" xmlns:o="urn:schemas-microsoft-com:office:office" xmlns:r="http://schemas.openxmlformats.org/officeDocument/2006/relationships" xmlns:m="http://schemas.openxmlformats.org/officeDocument/2006/math" xmlns:v="urn:schemas-microsoft-com:vml" xmlns:wp14="http://schemas.microsoft.com/office/word/2010/wordprocessingDrawing" xmlns:wp="http://schemas.openxmlformats.org/drawingml/2006/wordprocessingDrawing" xmlns:w10="urn:schemas-microsoft-com:office:word" xmlns:w="http://schemas.openxmlformats.org/wordprocessingml/2006/main" xmlns:w14="http://schemas.microsoft.com/office/word/2010/wordml" xmlns:w15="http://schemas.microsoft.com/office/word/2012/wordml" xmlns:w16cex="http://schemas.microsoft.com/office/word/2018/wordml/cex" xmlns:w16cid="http://schemas.microsoft.com/office/word/2016/wordml/cid" xmlns:w16="http://schemas.microsoft.com/office/word/2018/wordml" xmlns:w16se="http://schemas.microsoft.com/office/word/2015/wordml/symex" xmlns:wpg="http://schemas.microsoft.com/office/word/2010/wordprocessingGroup" xmlns:wpi="http://schemas.microsoft.com/office/word/2010/wordprocessingInk" xmlns:wne="http://schemas.microsoft.com/office/word/2006/wordml" xmlns:wps="http://schemas.microsoft.com/office/word/2010/wordprocessingShape" mc:Ignorable="w14 w15 w16se w16cid w16 w16cex wp14">
+  <w:endnote w:type="separator" w:id="-1">
+    <w:p>
+      <w:pPr>
+        <w:spacing w:after="0" w:line="240" w:lineRule="auto"/>
+      </w:pPr>
+      <w:r>
+        <w:separator/>
+      </w:r>
+    </w:p>
+  </w:endnote>
+  <w:endnote w:type="continuationSeparator" w:id="0">
+    <w:p>
+      <w:pPr>
+        <w:spacing w:after="0" w:line="240" w:lineRule="auto"/>
+      </w:pPr>
+      <w:r>
+        <w:continuationSeparator/>
+      </w:r>
+    </w:p>
+  </w:endnote>
+</w:endnotes>
 </file>
 
 <file path=word/footer1.xml><?xml version="1.0" encoding="utf-8"?>
@@ -3005,49 +3002,35 @@
         <w:sz w:val="28"/>
         <w:szCs w:val="28"/>
       </w:rPr>
-      <w:t xml:space="preserve">MONTEIRO Hugo – </w:t>
+      <w:t>MONTEIRO Hugo –</w:t>
     </w:r>
     <w:r>
       <w:rPr>
         <w:sz w:val="28"/>
         <w:szCs w:val="28"/>
       </w:rPr>
-      <w:t>c</w:t>
+      <w:t xml:space="preserve"> </w:t>
     </w:r>
     <w:r>
       <w:rPr>
         <w:sz w:val="28"/>
         <w:szCs w:val="28"/>
       </w:rPr>
-      <w:t xml:space="preserve">ahier des </w:t>
+      <w:t>Documentation fonctionnel</w:t>
     </w:r>
     <w:r>
       <w:rPr>
         <w:sz w:val="28"/>
         <w:szCs w:val="28"/>
       </w:rPr>
-      <w:t>c</w:t>
+      <w:t xml:space="preserve"> LIVE Question</w:t>
     </w:r>
     <w:r>
       <w:rPr>
         <w:sz w:val="28"/>
         <w:szCs w:val="28"/>
       </w:rPr>
-      <w:t>harge</w:t>
-    </w:r>
-    <w:r>
-      <w:rPr>
-        <w:sz w:val="28"/>
-        <w:szCs w:val="28"/>
-      </w:rPr>
-      <w:t>s</w:t>
-    </w:r>
-    <w:r>
-      <w:rPr>
-        <w:sz w:val="28"/>
-        <w:szCs w:val="28"/>
-      </w:rPr>
-      <w:t xml:space="preserve"> ACR TERRASSEMENT </w:t>
+      <w:t xml:space="preserve"> </w:t>
     </w:r>
     <w:r>
       <w:rPr>
@@ -3125,6 +3108,31 @@
     </w:pPr>
   </w:p>
 </w:ftr>
+</file>
+
+<file path=word/footnotes.xml><?xml version="1.0" encoding="utf-8"?>
+<w:footnotes xmlns:wpc="http://schemas.microsoft.com/office/word/2010/wordprocessingCanvas" xmlns:cx="http://schemas.microsoft.com/office/drawing/2014/chartex" xmlns:cx1="http://schemas.microsoft.com/office/drawing/2015/9/8/chartex" xmlns:cx2="http://schemas.microsoft.com/office/drawing/2015/10/21/chartex" xmlns:cx3="http://schemas.microsoft.com/office/drawing/2016/5/9/chartex" xmlns:cx4="http://schemas.microsoft.com/office/drawing/2016/5/10/chartex" xmlns:cx5="http://schemas.microsoft.com/office/drawing/2016/5/11/chartex" xmlns:cx6="http://schemas.microsoft.com/office/drawing/2016/5/12/chartex" xmlns:cx7="http://schemas.microsoft.com/office/drawing/2016/5/13/chartex" xmlns:cx8="http://schemas.microsoft.com/office/drawing/2016/5/14/chartex" xmlns:mc="http://schemas.openxmlformats.org/markup-compatibility/2006" xmlns:aink="http://schemas.microsoft.com/office/drawing/2016/ink" xmlns:am3d="http://schemas.microsoft.com/office/drawing/2017/model3d" xmlns:o="urn:schemas-microsoft-com:office:office" xmlns:r="http://schemas.openxmlformats.org/officeDocument/2006/relationships" xmlns:m="http://schemas.openxmlformats.org/officeDocument/2006/math" xmlns:v="urn:schemas-microsoft-com:vml" xmlns:wp14="http://schemas.microsoft.com/office/word/2010/wordprocessingDrawing" xmlns:wp="http://schemas.openxmlformats.org/drawingml/2006/wordprocessingDrawing" xmlns:w10="urn:schemas-microsoft-com:office:word" xmlns:w="http://schemas.openxmlformats.org/wordprocessingml/2006/main" xmlns:w14="http://schemas.microsoft.com/office/word/2010/wordml" xmlns:w15="http://schemas.microsoft.com/office/word/2012/wordml" xmlns:w16cex="http://schemas.microsoft.com/office/word/2018/wordml/cex" xmlns:w16cid="http://schemas.microsoft.com/office/word/2016/wordml/cid" xmlns:w16="http://schemas.microsoft.com/office/word/2018/wordml" xmlns:w16se="http://schemas.microsoft.com/office/word/2015/wordml/symex" xmlns:wpg="http://schemas.microsoft.com/office/word/2010/wordprocessingGroup" xmlns:wpi="http://schemas.microsoft.com/office/word/2010/wordprocessingInk" xmlns:wne="http://schemas.microsoft.com/office/word/2006/wordml" xmlns:wps="http://schemas.microsoft.com/office/word/2010/wordprocessingShape" mc:Ignorable="w14 w15 w16se w16cid w16 w16cex wp14">
+  <w:footnote w:type="separator" w:id="-1">
+    <w:p>
+      <w:pPr>
+        <w:spacing w:after="0" w:line="240" w:lineRule="auto"/>
+      </w:pPr>
+      <w:r>
+        <w:separator/>
+      </w:r>
+    </w:p>
+  </w:footnote>
+  <w:footnote w:type="continuationSeparator" w:id="0">
+    <w:p>
+      <w:pPr>
+        <w:spacing w:after="0" w:line="240" w:lineRule="auto"/>
+      </w:pPr>
+      <w:r>
+        <w:continuationSeparator/>
+      </w:r>
+    </w:p>
+  </w:footnote>
+</w:footnotes>
 </file>
 
 <file path=word/header1.xml><?xml version="1.0" encoding="utf-8"?>

</xml_diff>